<commit_message>
Adding information to read me .md file
Adding information to read me .md file
</commit_message>
<xml_diff>
--- a/Documentation.docx
+++ b/Documentation.docx
@@ -226,55 +226,79 @@
         <w:rPr>
           <w:lang w:val="en-US"/>
         </w:rPr>
+        <w:t xml:space="preserve"> This tool produces a grided map of a selected region where each grid or pixel represents whether 0 or 1, where 0 indicates any flood and 1 is a region that was flooded during the year. </w:t>
+      </w:r>
+      <w:r>
+        <w:rPr>
+          <w:lang w:val="en-US"/>
+        </w:rPr>
+        <w:t xml:space="preserve">The tool derives the flooded areas over an annual mean composite image. The annual mean composite image </w:t>
+      </w:r>
+      <w:r>
+        <w:rPr>
+          <w:lang w:val="en-US"/>
+        </w:rPr>
+        <w:t>portrays</w:t>
+      </w:r>
+      <w:r>
+        <w:rPr>
+          <w:lang w:val="en-US"/>
+        </w:rPr>
+        <w:t xml:space="preserve"> the </w:t>
+      </w:r>
+      <w:r>
+        <w:rPr>
+          <w:lang w:val="en-US"/>
+        </w:rPr>
+        <w:t>mean</w:t>
+      </w:r>
+      <w:r>
+        <w:rPr>
+          <w:lang w:val="en-US"/>
+        </w:rPr>
+        <w:t xml:space="preserve"> performance of reflectance in each </w:t>
+      </w:r>
+      <w:r>
+        <w:rPr>
+          <w:lang w:val="en-US"/>
+        </w:rPr>
+        <w:t>pixel,</w:t>
+      </w:r>
+      <w:r>
+        <w:rPr>
+          <w:lang w:val="en-US"/>
+        </w:rPr>
         <w:t xml:space="preserve"> </w:t>
       </w:r>
       <w:r>
         <w:rPr>
           <w:lang w:val="en-US"/>
         </w:rPr>
-        <w:t xml:space="preserve">This tool produces a grided map of a selected region where each grid or pixel represents </w:t>
-      </w:r>
-      <w:r>
-        <w:rPr>
-          <w:lang w:val="en-US"/>
-        </w:rPr>
-        <w:t xml:space="preserve">whether 0 or 1, where 0 indicates any flood and 1 is a region that was flooded during the year. </w:t>
-      </w:r>
-      <w:r>
-        <w:rPr>
-          <w:lang w:val="en-US"/>
-        </w:rPr>
-        <w:t xml:space="preserve">The tool derives the flooded areas over an annual mean composite image. The annual mean composite image </w:t>
-      </w:r>
-      <w:r>
-        <w:rPr>
-          <w:lang w:val="en-US"/>
-        </w:rPr>
-        <w:t>portrays</w:t>
-      </w:r>
-      <w:r>
-        <w:rPr>
-          <w:lang w:val="en-US"/>
-        </w:rPr>
-        <w:t xml:space="preserve"> the </w:t>
-      </w:r>
-      <w:r>
-        <w:rPr>
-          <w:lang w:val="en-US"/>
-        </w:rPr>
-        <w:t>mean</w:t>
-      </w:r>
-      <w:r>
-        <w:rPr>
-          <w:lang w:val="en-US"/>
-        </w:rPr>
-        <w:t xml:space="preserve"> performance of reflectance in each </w:t>
-      </w:r>
-      <w:r>
-        <w:rPr>
-          <w:lang w:val="en-US"/>
-        </w:rPr>
-        <w:t>pixel,</w:t>
+        <w:t xml:space="preserve">so the annual flood extent maps portray the mean flood extent. The annual mean composite image is computed with the images of the Landsat 4, Landsat 5, Landsat 8, Landsat 9, and Sentinel 2 collections without cloud coverage in the period of interest.  The flood extent tool produces </w:t>
+      </w:r>
+      <w:r>
+        <w:rPr>
+          <w:lang w:val="en-US"/>
+        </w:rPr>
+        <w:t xml:space="preserve">additionally </w:t>
+      </w:r>
+      <w:r>
+        <w:rPr>
+          <w:lang w:val="en-US"/>
+        </w:rPr>
+        <w:t>a plot and</w:t>
+      </w:r>
+      <w:r>
+        <w:rPr>
+          <w:lang w:val="en-US"/>
+        </w:rPr>
+        <w:t xml:space="preserve"> a</w:t>
+      </w:r>
+      <w:r>
+        <w:rPr>
+          <w:lang w:val="en-US"/>
+        </w:rPr>
+        <w:t xml:space="preserve"> table that indicate the number of pixels that are</w:t>
       </w:r>
       <w:r>
         <w:rPr>
@@ -286,43 +310,124 @@
         <w:rPr>
           <w:lang w:val="en-US"/>
         </w:rPr>
-        <w:t xml:space="preserve">so the annual flood extent maps portray the mean flood extent. The annual mean composite image is computed with the </w:t>
-      </w:r>
-      <w:r>
-        <w:rPr>
-          <w:lang w:val="en-US"/>
-        </w:rPr>
-        <w:t xml:space="preserve">images of the Landsat 4, Landsat 5, Landsat 8, Landsat 9, and Sentinel 2 collections without cloud coverage in the period of interest.  </w:t>
-      </w:r>
-      <w:r>
-        <w:rPr>
-          <w:lang w:val="en-US"/>
-        </w:rPr>
-        <w:t xml:space="preserve">The flood extent tool produces </w:t>
-      </w:r>
-      <w:r>
-        <w:rPr>
-          <w:lang w:val="en-US"/>
-        </w:rPr>
-        <w:t xml:space="preserve">additionally </w:t>
-      </w:r>
-      <w:r>
-        <w:rPr>
-          <w:lang w:val="en-US"/>
-        </w:rPr>
-        <w:t>a plot and</w:t>
-      </w:r>
-      <w:r>
-        <w:rPr>
-          <w:lang w:val="en-US"/>
-        </w:rPr>
-        <w:t xml:space="preserve"> a</w:t>
-      </w:r>
-      <w:r>
-        <w:rPr>
-          <w:lang w:val="en-US"/>
-        </w:rPr>
-        <w:t xml:space="preserve"> table that indicate the number of pixels that are</w:t>
+        <w:t>i</w:t>
+      </w:r>
+      <w:r>
+        <w:rPr>
+          <w:lang w:val="en-US"/>
+        </w:rPr>
+        <w:t xml:space="preserve">dentified as flooded areas per year in the region and period of interest. </w:t>
+      </w:r>
+    </w:p>
+    <w:p>
+      <w:pPr>
+        <w:pStyle w:val="Heading3"/>
+        <w:rPr>
+          <w:lang w:val="en-US"/>
+        </w:rPr>
+      </w:pPr>
+      <w:r>
+        <w:rPr>
+          <w:lang w:val="en-US"/>
+        </w:rPr>
+        <w:t>River morphology</w:t>
+      </w:r>
+    </w:p>
+    <w:p>
+      <w:pPr>
+        <w:rPr>
+          <w:lang w:val="en-US"/>
+        </w:rPr>
+      </w:pPr>
+      <w:r>
+        <w:rPr>
+          <w:lang w:val="en-US"/>
+        </w:rPr>
+        <w:t xml:space="preserve">The river morphology tool provides insides of the erosion and accretion of the riverbanks. This tool produces a grided map of a selected region where each grid or pixel represents whether -1, 0 or 1, where -1 indicates </w:t>
+      </w:r>
+      <w:r>
+        <w:rPr>
+          <w:lang w:val="en-US"/>
+        </w:rPr>
+        <w:t>accretion</w:t>
+      </w:r>
+      <w:r>
+        <w:rPr>
+          <w:lang w:val="en-US"/>
+        </w:rPr>
+        <w:t xml:space="preserve">, 0 any change, and 1 </w:t>
+      </w:r>
+      <w:r>
+        <w:rPr>
+          <w:lang w:val="en-US"/>
+        </w:rPr>
+        <w:t>erosion</w:t>
+      </w:r>
+      <w:r>
+        <w:rPr>
+          <w:lang w:val="en-US"/>
+        </w:rPr>
+        <w:t xml:space="preserve">. The maps are produced by subtracting the flood extent map of a year </w:t>
+      </w:r>
+      <w:r>
+        <w:rPr>
+          <w:lang w:val="en-US"/>
+        </w:rPr>
+        <w:t xml:space="preserve">of interest </w:t>
+      </w:r>
+      <w:r>
+        <w:rPr>
+          <w:lang w:val="en-US"/>
+        </w:rPr>
+        <w:t xml:space="preserve">from the flood extent map of the year before. </w:t>
+      </w:r>
+      <w:r>
+        <w:rPr>
+          <w:lang w:val="en-US"/>
+        </w:rPr>
+        <w:t xml:space="preserve">If a pixel was flooded one year of interest and was not the year before, a value of 1 will be shown in the river morphology map representing erosion of the river. If a pixel was not flooded one year of interest and was one year before, a value of -1 will be shown in the river morphology map representing </w:t>
+      </w:r>
+      <w:r>
+        <w:rPr>
+          <w:lang w:val="en-US"/>
+        </w:rPr>
+        <w:t>the accretion</w:t>
+      </w:r>
+      <w:r>
+        <w:rPr>
+          <w:lang w:val="en-US"/>
+        </w:rPr>
+        <w:t xml:space="preserve"> of the river</w:t>
+      </w:r>
+      <w:r>
+        <w:rPr>
+          <w:lang w:val="en-US"/>
+        </w:rPr>
+        <w:t xml:space="preserve">. If no change happened between the year of interest and the year before, then a value of 0 will be shown in the river morphology map representing no change in the river. </w:t>
+      </w:r>
+      <w:r>
+        <w:rPr>
+          <w:lang w:val="en-US"/>
+        </w:rPr>
+        <w:t xml:space="preserve">The maps are computed </w:t>
+      </w:r>
+      <w:r>
+        <w:rPr>
+          <w:lang w:val="en-US"/>
+        </w:rPr>
+        <w:t>every</w:t>
+      </w:r>
+      <w:r>
+        <w:rPr>
+          <w:lang w:val="en-US"/>
+        </w:rPr>
+        <w:t xml:space="preserve"> year and between the start and end </w:t>
+      </w:r>
+      <w:r>
+        <w:rPr>
+          <w:lang w:val="en-US"/>
+        </w:rPr>
+        <w:t>year of the analysis.</w:t>
       </w:r>
       <w:r>
         <w:rPr>
@@ -330,183 +435,6 @@
         </w:rPr>
         <w:t xml:space="preserve"> </w:t>
       </w:r>
-      <w:r>
-        <w:rPr>
-          <w:lang w:val="en-US"/>
-        </w:rPr>
-        <w:t>i</w:t>
-      </w:r>
-      <w:r>
-        <w:rPr>
-          <w:lang w:val="en-US"/>
-        </w:rPr>
-        <w:t xml:space="preserve">dentified as flooded areas per year in the region and period of interest. </w:t>
-      </w:r>
-    </w:p>
-    <w:p>
-      <w:pPr>
-        <w:pStyle w:val="Heading3"/>
-        <w:rPr>
-          <w:lang w:val="en-US"/>
-        </w:rPr>
-      </w:pPr>
-      <w:r>
-        <w:rPr>
-          <w:lang w:val="en-US"/>
-        </w:rPr>
-        <w:t>River morphology</w:t>
-      </w:r>
-    </w:p>
-    <w:p>
-      <w:pPr>
-        <w:rPr>
-          <w:lang w:val="en-US"/>
-        </w:rPr>
-      </w:pPr>
-      <w:r>
-        <w:rPr>
-          <w:lang w:val="en-US"/>
-        </w:rPr>
-        <w:t xml:space="preserve">The river morphology tool provides insides of the erosion and accretion of the riverbanks. </w:t>
-      </w:r>
-      <w:r>
-        <w:rPr>
-          <w:lang w:val="en-US"/>
-        </w:rPr>
-        <w:t xml:space="preserve">This tool produces a grided map of a selected region where each grid or pixel represents whether </w:t>
-      </w:r>
-      <w:r>
-        <w:rPr>
-          <w:lang w:val="en-US"/>
-        </w:rPr>
-        <w:t>-1, 0</w:t>
-      </w:r>
-      <w:r>
-        <w:rPr>
-          <w:lang w:val="en-US"/>
-        </w:rPr>
-        <w:t xml:space="preserve"> or 1, where </w:t>
-      </w:r>
-      <w:r>
-        <w:rPr>
-          <w:lang w:val="en-US"/>
-        </w:rPr>
-        <w:t>-1</w:t>
-      </w:r>
-      <w:r>
-        <w:rPr>
-          <w:lang w:val="en-US"/>
-        </w:rPr>
-        <w:t xml:space="preserve"> indicates any </w:t>
-      </w:r>
-      <w:r>
-        <w:rPr>
-          <w:lang w:val="en-US"/>
-        </w:rPr>
-        <w:t>accretion</w:t>
-      </w:r>
-      <w:r>
-        <w:rPr>
-          <w:lang w:val="en-US"/>
-        </w:rPr>
-        <w:t>,</w:t>
-      </w:r>
-      <w:r>
-        <w:rPr>
-          <w:lang w:val="en-US"/>
-        </w:rPr>
-        <w:t xml:space="preserve"> </w:t>
-      </w:r>
-      <w:r>
-        <w:rPr>
-          <w:lang w:val="en-US"/>
-        </w:rPr>
-        <w:t xml:space="preserve">0 any change, and 1 </w:t>
-      </w:r>
-      <w:r>
-        <w:rPr>
-          <w:lang w:val="en-US"/>
-        </w:rPr>
-        <w:t>erosion</w:t>
-      </w:r>
-      <w:r>
-        <w:rPr>
-          <w:lang w:val="en-US"/>
-        </w:rPr>
-        <w:t xml:space="preserve">. The maps are produced by subtracting the flood extent map of a year </w:t>
-      </w:r>
-      <w:r>
-        <w:rPr>
-          <w:lang w:val="en-US"/>
-        </w:rPr>
-        <w:t xml:space="preserve">of interest </w:t>
-      </w:r>
-      <w:r>
-        <w:rPr>
-          <w:lang w:val="en-US"/>
-        </w:rPr>
-        <w:t xml:space="preserve">from the flood extent map of the year before. </w:t>
-      </w:r>
-      <w:r>
-        <w:rPr>
-          <w:lang w:val="en-US"/>
-        </w:rPr>
-        <w:t xml:space="preserve">If a pixel was flooded one year of interest and was not the year before, a value of 1 will be shown in the river morphology map representing erosion of the river. If a pixel was not flooded one year of interest and was one year before, a value of -1 </w:t>
-      </w:r>
-      <w:r>
-        <w:rPr>
-          <w:lang w:val="en-US"/>
-        </w:rPr>
-        <w:t xml:space="preserve">will be shown in the river morphology map representing </w:t>
-      </w:r>
-      <w:r>
-        <w:rPr>
-          <w:lang w:val="en-US"/>
-        </w:rPr>
-        <w:t>the accretion</w:t>
-      </w:r>
-      <w:r>
-        <w:rPr>
-          <w:lang w:val="en-US"/>
-        </w:rPr>
-        <w:t xml:space="preserve"> of the river</w:t>
-      </w:r>
-      <w:r>
-        <w:rPr>
-          <w:lang w:val="en-US"/>
-        </w:rPr>
-        <w:t xml:space="preserve">. If no change happened between the year of interest and the year before, then a value of 0 will be shown in the river morphology map representing no change in the river. </w:t>
-      </w:r>
-      <w:r>
-        <w:rPr>
-          <w:lang w:val="en-US"/>
-        </w:rPr>
-        <w:t xml:space="preserve">The maps are computed </w:t>
-      </w:r>
-      <w:r>
-        <w:rPr>
-          <w:lang w:val="en-US"/>
-        </w:rPr>
-        <w:t>every</w:t>
-      </w:r>
-      <w:r>
-        <w:rPr>
-          <w:lang w:val="en-US"/>
-        </w:rPr>
-        <w:t xml:space="preserve"> year and between the start and end </w:t>
-      </w:r>
-      <w:r>
-        <w:rPr>
-          <w:lang w:val="en-US"/>
-        </w:rPr>
-        <w:t>year of the analysis.</w:t>
-      </w:r>
-      <w:r>
-        <w:rPr>
-          <w:lang w:val="en-US"/>
-        </w:rPr>
-        <w:t xml:space="preserve"> </w:t>
-      </w:r>
     </w:p>
     <w:p>
       <w:pPr>
@@ -566,6 +494,7 @@
         <w:t xml:space="preserve"> [</w:t>
       </w:r>
       <w:proofErr w:type="spellStart"/>
+      <w:proofErr w:type="gramStart"/>
       <w:r>
         <w:rPr>
           <w:lang w:val="en-US"/>
@@ -573,6 +502,7 @@
         <w:t>ee.Geometry</w:t>
       </w:r>
       <w:proofErr w:type="spellEnd"/>
+      <w:proofErr w:type="gramEnd"/>
       <w:r>
         <w:rPr>
           <w:lang w:val="en-US"/>
@@ -766,7 +696,14 @@
         <w:rPr>
           <w:lang w:val="en-US"/>
         </w:rPr>
-        <w:t xml:space="preserve"> [integer]</w:t>
+        <w:t xml:space="preserve"> [integer</w:t>
+      </w:r>
+      <w:proofErr w:type="gramStart"/>
+      <w:r>
+        <w:rPr>
+          <w:lang w:val="en-US"/>
+        </w:rPr>
+        <w:t>]</w:t>
       </w:r>
       <w:r>
         <w:rPr>
@@ -774,6 +711,7 @@
         </w:rPr>
         <w:t>.-</w:t>
       </w:r>
+      <w:proofErr w:type="gramEnd"/>
       <w:r>
         <w:rPr>
           <w:lang w:val="en-US"/>
@@ -815,7 +753,14 @@
         <w:rPr>
           <w:lang w:val="en-US"/>
         </w:rPr>
-        <w:t xml:space="preserve"> [integer]</w:t>
+        <w:t xml:space="preserve"> [integer</w:t>
+      </w:r>
+      <w:proofErr w:type="gramStart"/>
+      <w:r>
+        <w:rPr>
+          <w:lang w:val="en-US"/>
+        </w:rPr>
+        <w:t>]</w:t>
       </w:r>
       <w:r>
         <w:rPr>
@@ -823,6 +768,7 @@
         </w:rPr>
         <w:t>.-</w:t>
       </w:r>
+      <w:proofErr w:type="gramEnd"/>
       <w:r>
         <w:rPr>
           <w:lang w:val="en-US"/>
@@ -900,13 +846,27 @@
         <w:rPr>
           <w:lang w:val="en-US"/>
         </w:rPr>
-        <w:t xml:space="preserve"> [string]</w:t>
-      </w:r>
-      <w:r>
-        <w:rPr>
-          <w:lang w:val="en-US"/>
-        </w:rPr>
-        <w:t>.- Whether “</w:t>
+        <w:t xml:space="preserve"> [string</w:t>
+      </w:r>
+      <w:proofErr w:type="gramStart"/>
+      <w:r>
+        <w:rPr>
+          <w:lang w:val="en-US"/>
+        </w:rPr>
+        <w:t>]</w:t>
+      </w:r>
+      <w:r>
+        <w:rPr>
+          <w:lang w:val="en-US"/>
+        </w:rPr>
+        <w:t>.-</w:t>
+      </w:r>
+      <w:proofErr w:type="gramEnd"/>
+      <w:r>
+        <w:rPr>
+          <w:lang w:val="en-US"/>
+        </w:rPr>
+        <w:t xml:space="preserve"> Whether “</w:t>
       </w:r>
       <w:proofErr w:type="spellStart"/>
       <w:r>
@@ -961,13 +921,27 @@
         <w:rPr>
           <w:lang w:val="en-US"/>
         </w:rPr>
-        <w:t xml:space="preserve"> [path or string]</w:t>
-      </w:r>
-      <w:r>
-        <w:rPr>
-          <w:lang w:val="en-US"/>
-        </w:rPr>
-        <w:t>.- Local directory to save the outputs of the tools.</w:t>
+        <w:t xml:space="preserve"> [path or string</w:t>
+      </w:r>
+      <w:proofErr w:type="gramStart"/>
+      <w:r>
+        <w:rPr>
+          <w:lang w:val="en-US"/>
+        </w:rPr>
+        <w:t>]</w:t>
+      </w:r>
+      <w:r>
+        <w:rPr>
+          <w:lang w:val="en-US"/>
+        </w:rPr>
+        <w:t>.-</w:t>
+      </w:r>
+      <w:proofErr w:type="gramEnd"/>
+      <w:r>
+        <w:rPr>
+          <w:lang w:val="en-US"/>
+        </w:rPr>
+        <w:t xml:space="preserve"> Local directory to save the outputs of the tools.</w:t>
       </w:r>
       <w:r>
         <w:rPr>
@@ -1022,13 +996,27 @@
         <w:rPr>
           <w:lang w:val="en-US"/>
         </w:rPr>
-        <w:t xml:space="preserve"> [string]</w:t>
-      </w:r>
-      <w:r>
-        <w:rPr>
-          <w:lang w:val="en-US"/>
-        </w:rPr>
-        <w:t xml:space="preserve">.- </w:t>
+        <w:t xml:space="preserve"> [string</w:t>
+      </w:r>
+      <w:proofErr w:type="gramStart"/>
+      <w:r>
+        <w:rPr>
+          <w:lang w:val="en-US"/>
+        </w:rPr>
+        <w:t>]</w:t>
+      </w:r>
+      <w:r>
+        <w:rPr>
+          <w:lang w:val="en-US"/>
+        </w:rPr>
+        <w:t>.-</w:t>
+      </w:r>
+      <w:proofErr w:type="gramEnd"/>
+      <w:r>
+        <w:rPr>
+          <w:lang w:val="en-US"/>
+        </w:rPr>
+        <w:t xml:space="preserve"> </w:t>
       </w:r>
       <w:r>
         <w:rPr>
@@ -1408,13 +1396,7 @@
         <w:rPr>
           <w:lang w:val="en-US"/>
         </w:rPr>
-        <w:t xml:space="preserve">: Plot with the </w:t>
-      </w:r>
-      <w:r>
-        <w:rPr>
-          <w:lang w:val="en-US"/>
-        </w:rPr>
-        <w:t>number of flooded pixels per year in the period of interest.</w:t>
+        <w:t>: Plot with the number of flooded pixels per year in the period of interest.</w:t>
       </w:r>
     </w:p>
     <w:p>
@@ -1498,14 +1480,14 @@
         <w:rPr>
           <w:lang w:val="en-US"/>
         </w:rPr>
-        <w:t>_YYYY.tiff: G</w:t>
+        <w:t xml:space="preserve">_YYYY.tiff: </w:t>
       </w:r>
       <w:proofErr w:type="spellStart"/>
       <w:r>
         <w:rPr>
           <w:lang w:val="en-US"/>
         </w:rPr>
-        <w:t>eotiff</w:t>
+        <w:t>Geotiff</w:t>
       </w:r>
       <w:proofErr w:type="spellEnd"/>
       <w:r>
@@ -1518,19 +1500,7 @@
         <w:rPr>
           <w:lang w:val="en-US"/>
         </w:rPr>
-        <w:t xml:space="preserve"> resulting </w:t>
-      </w:r>
-      <w:r>
-        <w:rPr>
-          <w:lang w:val="en-US"/>
-        </w:rPr>
-        <w:t xml:space="preserve">from the subtraction between the flood extent of </w:t>
-      </w:r>
-      <w:r>
-        <w:rPr>
-          <w:lang w:val="en-US"/>
-        </w:rPr>
-        <w:t>the end year</w:t>
+        <w:t xml:space="preserve"> resulting from the subtraction between the flood extent of the end year</w:t>
       </w:r>
       <w:r>
         <w:rPr>
@@ -1542,13 +1512,7 @@
         <w:rPr>
           <w:lang w:val="en-US"/>
         </w:rPr>
-        <w:t xml:space="preserve"> and the flood extent of </w:t>
-      </w:r>
-      <w:r>
-        <w:rPr>
-          <w:lang w:val="en-US"/>
-        </w:rPr>
-        <w:t>the start year</w:t>
+        <w:t xml:space="preserve"> and the flood extent of the start year</w:t>
       </w:r>
       <w:r>
         <w:rPr>
@@ -1568,19 +1532,7 @@
         <w:rPr>
           <w:lang w:val="en-US"/>
         </w:rPr>
-        <w:t xml:space="preserve"> of a period of analysis,</w:t>
-      </w:r>
-      <w:r>
-        <w:rPr>
-          <w:lang w:val="en-US"/>
-        </w:rPr>
-        <w:t xml:space="preserve"> representing -1 for the accretion, 0 for no change, and 1 for erosion in rivers</w:t>
-      </w:r>
-      <w:r>
-        <w:rPr>
-          <w:lang w:val="en-US"/>
-        </w:rPr>
-        <w:t xml:space="preserve"> in a period of analysis.</w:t>
+        <w:t xml:space="preserve"> of a period of analysis, representing -1 for the accretion, 0 for no change, and 1 for erosion in rivers in a period of analysis.</w:t>
       </w:r>
     </w:p>
     <w:p>

</xml_diff>